<commit_message>
checkpoint for pc swap
</commit_message>
<xml_diff>
--- a/Отчёт по практике.docx
+++ b/Отчёт по практике.docx
@@ -1424,16 +1424,6 @@
       </w:r>
     </w:p>
     <w:p>
-      <w:r>
-        <w:t>123</w:t>
-      </w:r>
-    </w:p>
-    <w:p>
-      <w:r>
-        <w:t>123</w:t>
-      </w:r>
-    </w:p>
-    <w:p>
       <w:pPr>
         <w:pStyle w:val="Heading1"/>
       </w:pPr>
@@ -1442,8 +1432,17 @@
       </w:r>
     </w:p>
     <w:p>
-      <w:r>
-        <w:t>Цель практики: исследование глобальной модели освещения с трассировкой лучей на примере зеркальной модели кубика Рубика.</w:t>
+      <w:pPr>
+        <w:ind w:firstLine="708"/>
+      </w:pPr>
+      <w:r>
+        <w:t xml:space="preserve">Цель практики: исследование </w:t>
+      </w:r>
+      <w:r>
+        <w:t xml:space="preserve">обоснование </w:t>
+      </w:r>
+      <w:r>
+        <w:t>.</w:t>
       </w:r>
     </w:p>
     <w:p>
@@ -1511,21 +1510,7 @@
           <w:i/>
           <w:iCs/>
         </w:rPr>
-        <w:t xml:space="preserve">(Рис 1. внешний вид зеркального кубика Рубика в собранном (слева) и в разрбранном (справа) </w:t>
-      </w:r>
-      <w:r>
-        <w:rPr>
-          <w:i/>
-          <w:iCs/>
-        </w:rPr>
-        <w:t>состояни</w:t>
-      </w:r>
-      <w:r>
-        <w:rPr>
-          <w:i/>
-          <w:iCs/>
-        </w:rPr>
-        <w:t>ях)</w:t>
+        <w:t>(Рис 1. внешний вид зеркального кубика Рубика в собранном (слева) и в разрбранном (справа) состояниях)</w:t>
       </w:r>
     </w:p>
     <w:p>
@@ -1547,16 +1532,6 @@
       </w:r>
     </w:p>
     <w:p>
-      <w:r>
-        <w:t xml:space="preserve">В качестве основы для программы была взята моя лабораторная работа №3 из курса Объектно-ориентированного программирования 4-го семестра. В </w:t>
-      </w:r>
-      <w:r>
-        <w:lastRenderedPageBreak/>
-        <w:t>частности, в новый проект была перенесена логика сцены и основные математические классы</w:t>
-      </w:r>
-      <w:r>
-        <w:t xml:space="preserve">. </w:t>
-      </w:r>
       <w:r>
         <w:t>Среди них:</w:t>
       </w:r>
@@ -1699,6 +1674,7 @@
         </w:numPr>
       </w:pPr>
       <w:r>
+        <w:lastRenderedPageBreak/>
         <w:t>объект сцены (</w:t>
       </w:r>
       <w:proofErr w:type="spellStart"/>
@@ -1926,13 +1902,7 @@
           <w:rPr>
             <w:rFonts w:ascii="Cambria Math" w:hAnsi="Cambria Math"/>
           </w:rPr>
-          <m:t>=</m:t>
-        </m:r>
-        <m:r>
-          <w:rPr>
-            <w:rFonts w:ascii="Cambria Math" w:hAnsi="Cambria Math"/>
-          </w:rPr>
-          <m:t>0</m:t>
+          <m:t>=0</m:t>
         </m:r>
       </m:oMath>
       <w:r>
@@ -2324,7 +2294,6 @@
           <w:rPr>
             <w:rFonts w:ascii="Cambria Math" w:hAnsi="Cambria Math"/>
           </w:rPr>
-          <w:lastRenderedPageBreak/>
           <m:t>r=k⋅</m:t>
         </m:r>
         <m:sSub>
@@ -2427,13 +2396,7 @@
           <w:rPr>
             <w:rFonts w:ascii="Cambria Math" w:hAnsi="Cambria Math"/>
           </w:rPr>
-          <m:t>g</m:t>
-        </m:r>
-        <m:r>
-          <w:rPr>
-            <w:rFonts w:ascii="Cambria Math" w:hAnsi="Cambria Math"/>
-          </w:rPr>
-          <m:t>=k⋅</m:t>
+          <m:t>g=k⋅</m:t>
         </m:r>
         <m:sSub>
           <m:sSubPr>
@@ -2535,13 +2498,7 @@
           <w:rPr>
             <w:rFonts w:ascii="Cambria Math" w:hAnsi="Cambria Math"/>
           </w:rPr>
-          <m:t>b</m:t>
-        </m:r>
-        <m:r>
-          <w:rPr>
-            <w:rFonts w:ascii="Cambria Math" w:hAnsi="Cambria Math"/>
-          </w:rPr>
-          <m:t>=k⋅</m:t>
+          <m:t>b=k⋅</m:t>
         </m:r>
         <m:sSub>
           <m:sSubPr>
@@ -3047,7 +3004,9 @@
       <w:r>
         <w:rPr>
           <w:iCs/>
-        </w:rPr>
+          <w:noProof/>
+        </w:rPr>
+        <w:lastRenderedPageBreak/>
         <w:drawing>
           <wp:inline distT="0" distB="0" distL="0" distR="0" wp14:anchorId="6C86F939" wp14:editId="165CBDF7">
             <wp:extent cx="3115110" cy="3858163"/>
@@ -4718,7 +4677,51 @@
     <w:lsdException w:name="Strong" w:qFormat="1"/>
     <w:lsdException w:name="Emphasis" w:qFormat="1"/>
     <w:lsdException w:name="Normal (Web)" w:uiPriority="99"/>
+    <w:lsdException w:name="Normal Table" w:semiHidden="1" w:unhideWhenUsed="1"/>
+    <w:lsdException w:name="Table Simple 1" w:semiHidden="1" w:unhideWhenUsed="1"/>
+    <w:lsdException w:name="Table Simple 2" w:semiHidden="1" w:unhideWhenUsed="1"/>
+    <w:lsdException w:name="Table Simple 3" w:semiHidden="1" w:unhideWhenUsed="1"/>
+    <w:lsdException w:name="Table Classic 1" w:semiHidden="1" w:unhideWhenUsed="1"/>
+    <w:lsdException w:name="Table Classic 2" w:semiHidden="1" w:unhideWhenUsed="1"/>
+    <w:lsdException w:name="Table Classic 3" w:semiHidden="1" w:unhideWhenUsed="1"/>
+    <w:lsdException w:name="Table Classic 4" w:semiHidden="1" w:unhideWhenUsed="1"/>
+    <w:lsdException w:name="Table Colorful 1" w:semiHidden="1" w:unhideWhenUsed="1"/>
+    <w:lsdException w:name="Table Colorful 2" w:semiHidden="1" w:unhideWhenUsed="1"/>
+    <w:lsdException w:name="Table Colorful 3" w:semiHidden="1" w:unhideWhenUsed="1"/>
+    <w:lsdException w:name="Table Columns 1" w:semiHidden="1" w:unhideWhenUsed="1"/>
+    <w:lsdException w:name="Table Columns 2" w:semiHidden="1" w:unhideWhenUsed="1"/>
+    <w:lsdException w:name="Table Columns 3" w:semiHidden="1" w:unhideWhenUsed="1"/>
+    <w:lsdException w:name="Table Columns 4" w:semiHidden="1" w:unhideWhenUsed="1"/>
+    <w:lsdException w:name="Table Columns 5" w:semiHidden="1" w:unhideWhenUsed="1"/>
+    <w:lsdException w:name="Table Grid 1" w:semiHidden="1" w:unhideWhenUsed="1"/>
+    <w:lsdException w:name="Table Grid 2" w:semiHidden="1" w:unhideWhenUsed="1"/>
+    <w:lsdException w:name="Table Grid 3" w:semiHidden="1" w:unhideWhenUsed="1"/>
+    <w:lsdException w:name="Table Grid 4" w:semiHidden="1" w:unhideWhenUsed="1"/>
+    <w:lsdException w:name="Table Grid 5" w:semiHidden="1" w:unhideWhenUsed="1"/>
+    <w:lsdException w:name="Table Grid 6" w:semiHidden="1" w:unhideWhenUsed="1"/>
+    <w:lsdException w:name="Table Grid 7" w:semiHidden="1" w:unhideWhenUsed="1"/>
+    <w:lsdException w:name="Table Grid 8" w:semiHidden="1" w:unhideWhenUsed="1"/>
+    <w:lsdException w:name="Table List 1" w:semiHidden="1" w:unhideWhenUsed="1"/>
+    <w:lsdException w:name="Table List 2" w:semiHidden="1" w:unhideWhenUsed="1"/>
+    <w:lsdException w:name="Table List 3" w:semiHidden="1" w:unhideWhenUsed="1"/>
+    <w:lsdException w:name="Table List 4" w:semiHidden="1" w:unhideWhenUsed="1"/>
+    <w:lsdException w:name="Table List 5" w:semiHidden="1" w:unhideWhenUsed="1"/>
+    <w:lsdException w:name="Table List 6" w:semiHidden="1" w:unhideWhenUsed="1"/>
+    <w:lsdException w:name="Table List 7" w:semiHidden="1" w:unhideWhenUsed="1"/>
+    <w:lsdException w:name="Table List 8" w:semiHidden="1" w:unhideWhenUsed="1"/>
+    <w:lsdException w:name="Table 3D effects 1" w:semiHidden="1" w:unhideWhenUsed="1"/>
+    <w:lsdException w:name="Table 3D effects 2" w:semiHidden="1" w:unhideWhenUsed="1"/>
+    <w:lsdException w:name="Table 3D effects 3" w:semiHidden="1" w:unhideWhenUsed="1"/>
+    <w:lsdException w:name="Table Contemporary" w:semiHidden="1" w:unhideWhenUsed="1"/>
+    <w:lsdException w:name="Table Elegant" w:semiHidden="1" w:unhideWhenUsed="1"/>
+    <w:lsdException w:name="Table Professional" w:semiHidden="1" w:unhideWhenUsed="1"/>
+    <w:lsdException w:name="Table Subtle 1" w:semiHidden="1" w:unhideWhenUsed="1"/>
+    <w:lsdException w:name="Table Subtle 2" w:semiHidden="1" w:unhideWhenUsed="1"/>
+    <w:lsdException w:name="Table Web 1" w:semiHidden="1" w:unhideWhenUsed="1"/>
+    <w:lsdException w:name="Table Web 2" w:semiHidden="1" w:unhideWhenUsed="1"/>
+    <w:lsdException w:name="Table Web 3" w:semiHidden="1" w:unhideWhenUsed="1"/>
     <w:lsdException w:name="Table Grid" w:uiPriority="59"/>
+    <w:lsdException w:name="Table Theme" w:semiHidden="1" w:unhideWhenUsed="1"/>
     <w:lsdException w:name="Placeholder Text" w:semiHidden="1" w:uiPriority="99"/>
     <w:lsdException w:name="No Spacing" w:uiPriority="1" w:qFormat="1"/>
     <w:lsdException w:name="Light Shading" w:uiPriority="60"/>
@@ -4977,11 +4980,15 @@
   </w:style>
   <w:style w:type="character" w:default="1" w:styleId="DefaultParagraphFont">
     <w:name w:val="Default Paragraph Font"/>
+    <w:uiPriority w:val="1"/>
     <w:semiHidden/>
+    <w:unhideWhenUsed/>
   </w:style>
   <w:style w:type="table" w:default="1" w:styleId="TableNormal">
     <w:name w:val="Normal Table"/>
+    <w:uiPriority w:val="99"/>
     <w:semiHidden/>
+    <w:unhideWhenUsed/>
     <w:tblPr>
       <w:tblInd w:w="0" w:type="dxa"/>
       <w:tblCellMar>
@@ -4994,7 +5001,9 @@
   </w:style>
   <w:style w:type="numbering" w:default="1" w:styleId="NoList">
     <w:name w:val="No List"/>
+    <w:uiPriority w:val="99"/>
     <w:semiHidden/>
+    <w:unhideWhenUsed/>
   </w:style>
   <w:style w:type="paragraph" w:styleId="ListParagraph">
     <w:name w:val="List Paragraph"/>

</xml_diff>